<commit_message>
The proper markup for the beginning quotes we have to by hand
(convertor doesn’t reach recognise it’s one big list and starts each time again)
</commit_message>
<xml_diff>
--- a/text/reproducing-autonomy.docx
+++ b/text/reproducing-autonomy.docx
@@ -992,74 +992,6 @@
     </w:p>
     <w:p>
       <w:pPr>
-        <w:pStyle w:val="Heading2"/>
-        <w:pageBreakBefore/>
-        <w:spacing w:before="200" w:after="120"/>
-        <w:rPr/>
-      </w:pPr>
-      <w:r>
-        <w:rPr/>
-        <w:t>Contents</w:t>
-      </w:r>
-    </w:p>
-    <w:p>
-      <w:pPr>
-        <w:pStyle w:val="TextBody"/>
-        <w:rPr>
-          <w:lang w:val="en-GB"/>
-        </w:rPr>
-      </w:pPr>
-      <w:r>
-        <w:rPr>
-          <w:lang w:val="en-GB"/>
-        </w:rPr>
-        <w:t xml:space="preserve">Kerstin Stakemeier </w:t>
-        <w:tab/>
-        <w:tab/>
-        <w:tab/>
-        <w:tab/>
-        <w:t>(Not) More Autonomy</w:t>
-      </w:r>
-    </w:p>
-    <w:p>
-      <w:pPr>
-        <w:pStyle w:val="TextBody"/>
-        <w:rPr/>
-      </w:pPr>
-      <w:r>
-        <w:rPr/>
-        <w:t>Marina Vishmidt</w:t>
-        <w:tab/>
-        <w:tab/>
-        <w:tab/>
-        <w:tab/>
-        <w:t xml:space="preserve">What Do We Mean By: ‘Autonomy’ and </w:t>
-        <w:tab/>
-        <w:tab/>
-        <w:tab/>
-        <w:tab/>
-        <w:tab/>
-        <w:tab/>
-        <w:tab/>
-        <w:tab/>
-        <w:t>‘Reproduction’?</w:t>
-      </w:r>
-    </w:p>
-    <w:p>
-      <w:pPr>
-        <w:pStyle w:val="TextBody"/>
-        <w:spacing w:lineRule="auto" w:line="288" w:before="0" w:after="140"/>
-        <w:rPr/>
-      </w:pPr>
-      <w:r>
-        <w:rPr/>
-        <w:t>Kerstin Stakemeier &amp; Marina Vishmidt</w:t>
-        <w:tab/>
-        <w:t>Reproducing Autonomy</w:t>
-      </w:r>
-    </w:p>
-    <w:p>
-      <w:pPr>
         <w:pStyle w:val="Heading1"/>
         <w:pageBreakBefore/>
         <w:rPr>
@@ -1116,7 +1048,6 @@
     <w:p>
       <w:pPr>
         <w:pStyle w:val="TextBody"/>
-        <w:ind w:left="720" w:right="0" w:hanging="0"/>
         <w:rPr>
           <w:rStyle w:val="FootnoteCharacters"/>
           <w:rFonts w:cs="Helvetica;Arial"/>
@@ -1193,7 +1124,6 @@
     <w:p>
       <w:pPr>
         <w:pStyle w:val="TextBody"/>
-        <w:ind w:left="720" w:right="0" w:hanging="0"/>
         <w:rPr>
           <w:rFonts w:cs="Helvetica;Arial"/>
           <w:sz w:val="20"/>
@@ -1262,7 +1192,6 @@
     <w:p>
       <w:pPr>
         <w:pStyle w:val="TextBody"/>
-        <w:ind w:left="720" w:right="0" w:hanging="0"/>
         <w:rPr>
           <w:rFonts w:cs="Helvetica;Arial"/>
           <w:sz w:val="20"/>
@@ -1335,7 +1264,6 @@
     <w:p>
       <w:pPr>
         <w:pStyle w:val="TextBody"/>
-        <w:ind w:left="720" w:right="0" w:hanging="0"/>
         <w:rPr>
           <w:rFonts w:cs="Helvetica;Arial"/>
           <w:color w:val="000000"/>
@@ -1415,7 +1343,6 @@
     <w:p>
       <w:pPr>
         <w:pStyle w:val="TextBody"/>
-        <w:ind w:left="720" w:right="0" w:hanging="0"/>
         <w:rPr>
           <w:rFonts w:cs="Helvetica;Arial"/>
           <w:color w:val="000000"/>
@@ -1492,7 +1419,6 @@
     <w:p>
       <w:pPr>
         <w:pStyle w:val="TextBody"/>
-        <w:ind w:left="720" w:right="0" w:hanging="0"/>
         <w:rPr>
           <w:rFonts w:cs="Helvetica;Arial"/>
           <w:sz w:val="20"/>
@@ -1572,7 +1498,6 @@
     <w:p>
       <w:pPr>
         <w:pStyle w:val="TextBody"/>
-        <w:ind w:left="720" w:right="0" w:hanging="0"/>
         <w:rPr>
           <w:rFonts w:cs="Helvetica;Arial"/>
           <w:color w:val="000000"/>
@@ -1643,7 +1568,6 @@
     <w:p>
       <w:pPr>
         <w:pStyle w:val="TextBody"/>
-        <w:ind w:left="720" w:right="0" w:hanging="0"/>
         <w:rPr>
           <w:rFonts w:cs="Helvetica;Arial"/>
           <w:color w:val="00000A"/>
@@ -1749,7 +1673,6 @@
     <w:p>
       <w:pPr>
         <w:pStyle w:val="TextBody"/>
-        <w:ind w:left="720" w:right="0" w:hanging="0"/>
         <w:rPr>
           <w:rFonts w:cs="Helvetica;Arial"/>
           <w:sz w:val="20"/>
@@ -1818,7 +1741,6 @@
     <w:p>
       <w:pPr>
         <w:pStyle w:val="TextBody"/>
-        <w:ind w:left="720" w:right="0" w:hanging="0"/>
         <w:rPr>
           <w:rFonts w:cs="Helvetica;Arial"/>
           <w:sz w:val="20"/>
@@ -1868,7 +1790,6 @@
     <w:p>
       <w:pPr>
         <w:pStyle w:val="TextBody"/>
-        <w:ind w:left="720" w:right="0" w:hanging="0"/>
         <w:rPr>
           <w:rFonts w:cs="Helvetica;Arial"/>
           <w:color w:val="000000"/>
@@ -1968,7 +1889,6 @@
     <w:p>
       <w:pPr>
         <w:pStyle w:val="TextBody"/>
-        <w:ind w:left="720" w:right="0" w:hanging="0"/>
         <w:rPr>
           <w:rFonts w:cs="Helvetica;Arial"/>
           <w:color w:val="000000"/>
@@ -2041,7 +1961,6 @@
     <w:p>
       <w:pPr>
         <w:pStyle w:val="TextBody"/>
-        <w:ind w:left="720" w:right="0" w:hanging="0"/>
         <w:rPr>
           <w:rFonts w:cs="Helvetica;Arial"/>
           <w:color w:val="000000"/>
@@ -2127,7 +2046,6 @@
     <w:p>
       <w:pPr>
         <w:pStyle w:val="TextBody"/>
-        <w:ind w:left="720" w:right="0" w:hanging="0"/>
         <w:rPr>
           <w:rFonts w:cs="Helvetica;Arial"/>
           <w:color w:val="000000"/>
@@ -2195,7 +2113,6 @@
     <w:p>
       <w:pPr>
         <w:pStyle w:val="TextBody"/>
-        <w:ind w:left="720" w:right="0" w:hanging="0"/>
         <w:rPr>
           <w:rFonts w:cs="Helvetica;Arial"/>
           <w:color w:val="000000"/>
@@ -2274,7 +2191,6 @@
     <w:p>
       <w:pPr>
         <w:pStyle w:val="TextBody"/>
-        <w:ind w:left="720" w:right="0" w:hanging="0"/>
         <w:rPr>
           <w:rFonts w:cs="Helvetica;Arial"/>
           <w:color w:val="000000"/>
@@ -2347,7 +2263,6 @@
     <w:p>
       <w:pPr>
         <w:pStyle w:val="TextBody"/>
-        <w:ind w:left="720" w:right="0" w:hanging="0"/>
         <w:rPr>
           <w:rFonts w:cs="Helvetica;Arial"/>
           <w:sz w:val="20"/>
@@ -17972,7 +17887,7 @@
     <w:pPr>
       <w:widowControl w:val="false"/>
       <w:suppressAutoHyphens w:val="true"/>
-      <w:overflowPunct w:val="false"/>
+      <w:overflowPunct w:val="true"/>
       <w:bidi w:val="0"/>
       <w:spacing w:before="0" w:after="144"/>
       <w:jc w:val="left"/>
@@ -18146,7 +18061,6 @@
   </w:style>
   <w:style w:type="character" w:styleId="InternetLink">
     <w:name w:val="Internet Link"/>
-    <w:basedOn w:val="DefaultParagraphFont"/>
     <w:rPr>
       <w:rFonts w:cs="Times New Roman"/>
       <w:color w:val="000080"/>
@@ -18768,7 +18682,7 @@
     <w:basedOn w:val="Normal"/>
     <w:pPr>
       <w:widowControl w:val="false"/>
-      <w:overflowPunct w:val="false"/>
+      <w:overflowPunct w:val="true"/>
       <w:bidi w:val="0"/>
       <w:spacing w:lineRule="auto" w:line="288" w:before="0" w:after="120"/>
       <w:jc w:val="left"/>
@@ -18992,7 +18906,7 @@
     <w:pPr>
       <w:widowControl/>
       <w:suppressAutoHyphens w:val="true"/>
-      <w:overflowPunct w:val="false"/>
+      <w:overflowPunct w:val="true"/>
       <w:bidi w:val="0"/>
       <w:jc w:val="left"/>
     </w:pPr>
@@ -19154,7 +19068,7 @@
     <w:pPr>
       <w:widowControl w:val="false"/>
       <w:suppressAutoHyphens w:val="true"/>
-      <w:overflowPunct w:val="true"/>
+      <w:overflowPunct w:val="false"/>
       <w:bidi w:val="0"/>
       <w:spacing w:before="0" w:after="283"/>
       <w:jc w:val="left"/>
@@ -19246,7 +19160,7 @@
     <w:pPr>
       <w:widowControl w:val="false"/>
       <w:suppressAutoHyphens w:val="true"/>
-      <w:overflowPunct w:val="true"/>
+      <w:overflowPunct w:val="false"/>
       <w:bidi w:val="0"/>
       <w:jc w:val="center"/>
     </w:pPr>
@@ -19264,7 +19178,7 @@
     <w:pPr>
       <w:widowControl w:val="false"/>
       <w:suppressAutoHyphens w:val="true"/>
-      <w:overflowPunct w:val="true"/>
+      <w:overflowPunct w:val="false"/>
       <w:bidi w:val="0"/>
       <w:jc w:val="center"/>
     </w:pPr>
@@ -19282,7 +19196,7 @@
     <w:pPr>
       <w:widowControl w:val="false"/>
       <w:suppressAutoHyphens w:val="true"/>
-      <w:overflowPunct w:val="true"/>
+      <w:overflowPunct w:val="false"/>
       <w:bidi w:val="0"/>
       <w:ind w:left="340" w:right="0" w:hanging="340"/>
       <w:jc w:val="left"/>
@@ -19301,7 +19215,7 @@
     <w:pPr>
       <w:widowControl w:val="false"/>
       <w:suppressAutoHyphens w:val="true"/>
-      <w:overflowPunct w:val="true"/>
+      <w:overflowPunct w:val="false"/>
       <w:bidi w:val="0"/>
       <w:jc w:val="left"/>
     </w:pPr>
@@ -19319,7 +19233,7 @@
     <w:pPr>
       <w:widowControl w:val="false"/>
       <w:suppressAutoHyphens w:val="true"/>
-      <w:overflowPunct w:val="true"/>
+      <w:overflowPunct w:val="false"/>
       <w:bidi w:val="0"/>
       <w:jc w:val="left"/>
     </w:pPr>
@@ -19337,7 +19251,7 @@
     <w:pPr>
       <w:widowControl w:val="false"/>
       <w:suppressAutoHyphens w:val="true"/>
-      <w:overflowPunct w:val="true"/>
+      <w:overflowPunct w:val="false"/>
       <w:bidi w:val="0"/>
       <w:spacing w:lineRule="atLeast" w:line="200"/>
       <w:jc w:val="left"/>
@@ -19602,7 +19516,7 @@
     <w:pPr>
       <w:widowControl w:val="false"/>
       <w:suppressAutoHyphens w:val="true"/>
-      <w:overflowPunct w:val="true"/>
+      <w:overflowPunct w:val="false"/>
       <w:bidi w:val="0"/>
       <w:jc w:val="left"/>
     </w:pPr>
@@ -19620,7 +19534,7 @@
     <w:pPr>
       <w:widowControl w:val="false"/>
       <w:suppressAutoHyphens w:val="true"/>
-      <w:overflowPunct w:val="true"/>
+      <w:overflowPunct w:val="false"/>
       <w:bidi w:val="0"/>
       <w:jc w:val="left"/>
     </w:pPr>
@@ -19638,7 +19552,7 @@
     <w:pPr>
       <w:widowControl w:val="false"/>
       <w:suppressAutoHyphens w:val="true"/>
-      <w:overflowPunct w:val="true"/>
+      <w:overflowPunct w:val="false"/>
       <w:bidi w:val="0"/>
       <w:ind w:left="340" w:right="0" w:hanging="340"/>
       <w:jc w:val="left"/>
@@ -19657,7 +19571,7 @@
     <w:pPr>
       <w:widowControl w:val="false"/>
       <w:suppressAutoHyphens w:val="true"/>
-      <w:overflowPunct w:val="true"/>
+      <w:overflowPunct w:val="false"/>
       <w:bidi w:val="0"/>
       <w:spacing w:before="0" w:after="283"/>
       <w:jc w:val="left"/>
@@ -19749,7 +19663,7 @@
     <w:pPr>
       <w:widowControl w:val="false"/>
       <w:suppressAutoHyphens w:val="true"/>
-      <w:overflowPunct w:val="true"/>
+      <w:overflowPunct w:val="false"/>
       <w:bidi w:val="0"/>
       <w:jc w:val="left"/>
     </w:pPr>
@@ -19768,7 +19682,7 @@
     <w:pPr>
       <w:widowControl w:val="false"/>
       <w:suppressAutoHyphens w:val="true"/>
-      <w:overflowPunct w:val="true"/>
+      <w:overflowPunct w:val="false"/>
       <w:bidi w:val="0"/>
       <w:jc w:val="left"/>
     </w:pPr>
@@ -19786,7 +19700,7 @@
     <w:pPr>
       <w:widowControl w:val="false"/>
       <w:suppressAutoHyphens w:val="true"/>
-      <w:overflowPunct w:val="true"/>
+      <w:overflowPunct w:val="false"/>
       <w:bidi w:val="0"/>
       <w:spacing w:lineRule="atLeast" w:line="310"/>
       <w:jc w:val="left"/>
@@ -19816,7 +19730,7 @@
     <w:pPr>
       <w:widowControl/>
       <w:suppressAutoHyphens w:val="true"/>
-      <w:overflowPunct w:val="true"/>
+      <w:overflowPunct w:val="false"/>
       <w:bidi w:val="0"/>
       <w:jc w:val="left"/>
     </w:pPr>
@@ -20024,7 +19938,7 @@
     <w:pPr>
       <w:widowControl/>
       <w:suppressAutoHyphens w:val="true"/>
-      <w:overflowPunct w:val="false"/>
+      <w:overflowPunct w:val="true"/>
       <w:bidi w:val="0"/>
       <w:jc w:val="left"/>
     </w:pPr>

</xml_diff>